<commit_message>
add motion to dismiss
</commit_message>
<xml_diff>
--- a/docassemble/MOHUDEvictionProject/data/templates/motion_to_dismiss.docx
+++ b/docassemble/MOHUDEvictionProject/data/templates/motion_to_dismiss.docx
@@ -71,23 +71,7 @@
           <w:sz w:val="26"/>
           <w:szCs w:val="26"/>
         </w:rPr>
-        <w:t xml:space="preserve"> = "Defendant’s Motion to </w:t>
-      </w:r>
-      <w:r>
-        <w:rPr>
-          <w:rFonts w:ascii="Garamond" w:hAnsi="Garamond"/>
-          <w:sz w:val="26"/>
-          <w:szCs w:val="26"/>
-        </w:rPr>
-        <w:t>Dismiss or For More Definite Statement Pursuant to MRCP 55.22</w:t>
-      </w:r>
-      <w:r>
-        <w:rPr>
-          <w:rFonts w:ascii="Garamond" w:hAnsi="Garamond"/>
-          <w:sz w:val="26"/>
-          <w:szCs w:val="26"/>
-        </w:rPr>
-        <w:t>") }}</w:t>
+        <w:t xml:space="preserve"> = "Defendant’s Motion to Dismiss or For More Definite Statement Pursuant to MRCP 55.22") }}</w:t>
       </w:r>
     </w:p>
     <w:p>
@@ -1188,7 +1172,7 @@
           <w:sz w:val="26"/>
           <w:szCs w:val="26"/>
         </w:rPr>
-        <w:t xml:space="preserve"> == “short”</w:t>
+        <w:t xml:space="preserve"> = “short”</w:t>
       </w:r>
       <w:r>
         <w:rPr>
@@ -4123,6 +4107,7 @@
   <w:style w:type="character" w:default="1" w:styleId="DefaultParagraphFont">
     <w:name w:val="Default Paragraph Font"/>
     <w:uiPriority w:val="1"/>
+    <w:semiHidden/>
     <w:unhideWhenUsed/>
   </w:style>
   <w:style w:type="table" w:default="1" w:styleId="TableNormal">
@@ -5185,30 +5170,6 @@
 </file>
 
 <file path=customXml/item1.xml><?xml version="1.0" encoding="utf-8"?>
-<p:properties xmlns:p="http://schemas.microsoft.com/office/2006/metadata/properties" xmlns:xsi="http://www.w3.org/2001/XMLSchema-instance" xmlns:pc="http://schemas.microsoft.com/office/infopath/2007/PartnerControls">
-  <documentManagement>
-    <lcf76f155ced4ddcb4097134ff3c332f xmlns="15335165-7242-4578-b7f0-21dda5d4421e">
-      <Terms xmlns="http://schemas.microsoft.com/office/infopath/2007/PartnerControls"/>
-    </lcf76f155ced4ddcb4097134ff3c332f>
-    <TaxCatchAll xmlns="7562f8c3-e17b-4183-af27-c0ef091db4fe" xsi:nil="true"/>
-  </documentManagement>
-</p:properties>
-</file>
-
-<file path=customXml/item2.xml><?xml version="1.0" encoding="utf-8"?>
-<?mso-contentType ?>
-<FormTemplates xmlns="http://schemas.microsoft.com/sharepoint/v3/contenttype/forms">
-  <Display>DocumentLibraryForm</Display>
-  <Edit>DocumentLibraryForm</Edit>
-  <New>DocumentLibraryForm</New>
-</FormTemplates>
-</file>
-
-<file path=customXml/item3.xml><?xml version="1.0" encoding="utf-8"?>
-<b:Sources xmlns:b="http://schemas.openxmlformats.org/officeDocument/2006/bibliography" xmlns="http://schemas.openxmlformats.org/officeDocument/2006/bibliography" SelectedStyle="\APASixthEditionOfficeOnline.xsl" StyleName="APA" Version="6"/>
-</file>
-
-<file path=customXml/item4.xml><?xml version="1.0" encoding="utf-8"?>
 <ct:contentTypeSchema xmlns:ct="http://schemas.microsoft.com/office/2006/metadata/contentType" xmlns:ma="http://schemas.microsoft.com/office/2006/metadata/properties/metaAttributes" ct:_="" ma:_="" ma:contentTypeName="Document" ma:contentTypeID="0x0101009044A84E23759B4B87F3709C73402C4A" ma:contentTypeVersion="15" ma:contentTypeDescription="Create a new document." ma:contentTypeScope="" ma:versionID="9233f4bb4215c73a510003a9f072f138">
   <xsd:schema xmlns:xsd="http://www.w3.org/2001/XMLSchema" xmlns:xs="http://www.w3.org/2001/XMLSchema" xmlns:p="http://schemas.microsoft.com/office/2006/metadata/properties" xmlns:ns2="7562f8c3-e17b-4183-af27-c0ef091db4fe" xmlns:ns3="15335165-7242-4578-b7f0-21dda5d4421e" targetNamespace="http://schemas.microsoft.com/office/2006/metadata/properties" ma:root="true" ma:fieldsID="2cbbccbe6583eca55ddc0605d4581f42" ns2:_="" ns3:_="">
     <xsd:import namespace="7562f8c3-e17b-4183-af27-c0ef091db4fe"/>
@@ -5445,34 +5406,31 @@
 </ct:contentTypeSchema>
 </file>
 
-<file path=customXml/itemProps1.xml><?xml version="1.0" encoding="utf-8"?>
-<ds:datastoreItem xmlns:ds="http://schemas.openxmlformats.org/officeDocument/2006/customXml" ds:itemID="{76069521-D092-4BB0-9ED8-584D468A1322}">
-  <ds:schemaRefs>
-    <ds:schemaRef ds:uri="http://schemas.microsoft.com/office/2006/metadata/properties"/>
-    <ds:schemaRef ds:uri="http://schemas.microsoft.com/office/infopath/2007/PartnerControls"/>
-    <ds:schemaRef ds:uri="15335165-7242-4578-b7f0-21dda5d4421e"/>
-    <ds:schemaRef ds:uri="7562f8c3-e17b-4183-af27-c0ef091db4fe"/>
-  </ds:schemaRefs>
-</ds:datastoreItem>
+<file path=customXml/item2.xml><?xml version="1.0" encoding="utf-8"?>
+<b:Sources xmlns:b="http://schemas.openxmlformats.org/officeDocument/2006/bibliography" xmlns="http://schemas.openxmlformats.org/officeDocument/2006/bibliography" SelectedStyle="\APASixthEditionOfficeOnline.xsl" StyleName="APA" Version="6"/>
 </file>
 
-<file path=customXml/itemProps2.xml><?xml version="1.0" encoding="utf-8"?>
-<ds:datastoreItem xmlns:ds="http://schemas.openxmlformats.org/officeDocument/2006/customXml" ds:itemID="{497D851F-2163-4D11-96F0-A2AB86C26089}">
-  <ds:schemaRefs>
-    <ds:schemaRef ds:uri="http://schemas.microsoft.com/sharepoint/v3/contenttype/forms"/>
-  </ds:schemaRefs>
-</ds:datastoreItem>
+<file path=customXml/item3.xml><?xml version="1.0" encoding="utf-8"?>
+<?mso-contentType ?>
+<FormTemplates xmlns="http://schemas.microsoft.com/sharepoint/v3/contenttype/forms">
+  <Display>DocumentLibraryForm</Display>
+  <Edit>DocumentLibraryForm</Edit>
+  <New>DocumentLibraryForm</New>
+</FormTemplates>
 </file>
 
-<file path=customXml/itemProps3.xml><?xml version="1.0" encoding="utf-8"?>
-<ds:datastoreItem xmlns:ds="http://schemas.openxmlformats.org/officeDocument/2006/customXml" ds:itemID="{C62E44CE-7C25-4773-AC60-66094E8E8AAA}">
-  <ds:schemaRefs>
-    <ds:schemaRef ds:uri="http://schemas.openxmlformats.org/officeDocument/2006/bibliography"/>
-  </ds:schemaRefs>
-</ds:datastoreItem>
+<file path=customXml/item4.xml><?xml version="1.0" encoding="utf-8"?>
+<p:properties xmlns:p="http://schemas.microsoft.com/office/2006/metadata/properties" xmlns:xsi="http://www.w3.org/2001/XMLSchema-instance" xmlns:pc="http://schemas.microsoft.com/office/infopath/2007/PartnerControls">
+  <documentManagement>
+    <lcf76f155ced4ddcb4097134ff3c332f xmlns="15335165-7242-4578-b7f0-21dda5d4421e">
+      <Terms xmlns="http://schemas.microsoft.com/office/infopath/2007/PartnerControls"/>
+    </lcf76f155ced4ddcb4097134ff3c332f>
+    <TaxCatchAll xmlns="7562f8c3-e17b-4183-af27-c0ef091db4fe" xsi:nil="true"/>
+  </documentManagement>
+</p:properties>
 </file>
 
-<file path=customXml/itemProps4.xml><?xml version="1.0" encoding="utf-8"?>
+<file path=customXml/itemProps1.xml><?xml version="1.0" encoding="utf-8"?>
 <ds:datastoreItem xmlns:ds="http://schemas.openxmlformats.org/officeDocument/2006/customXml" ds:itemID="{CBD9D8D2-5753-4613-A165-B876356053D9}">
   <ds:schemaRefs>
     <ds:schemaRef ds:uri="http://schemas.microsoft.com/office/2006/metadata/contentType"/>
@@ -5489,4 +5447,31 @@
     <ds:schemaRef ds:uri="http://schemas.microsoft.com/internal/obd"/>
   </ds:schemaRefs>
 </ds:datastoreItem>
+</file>
+
+<file path=customXml/itemProps2.xml><?xml version="1.0" encoding="utf-8"?>
+<ds:datastoreItem xmlns:ds="http://schemas.openxmlformats.org/officeDocument/2006/customXml" ds:itemID="{C62E44CE-7C25-4773-AC60-66094E8E8AAA}">
+  <ds:schemaRefs>
+    <ds:schemaRef ds:uri="http://schemas.openxmlformats.org/officeDocument/2006/bibliography"/>
+  </ds:schemaRefs>
+</ds:datastoreItem>
+</file>
+
+<file path=customXml/itemProps3.xml><?xml version="1.0" encoding="utf-8"?>
+<ds:datastoreItem xmlns:ds="http://schemas.openxmlformats.org/officeDocument/2006/customXml" ds:itemID="{497D851F-2163-4D11-96F0-A2AB86C26089}">
+  <ds:schemaRefs>
+    <ds:schemaRef ds:uri="http://schemas.microsoft.com/sharepoint/v3/contenttype/forms"/>
+  </ds:schemaRefs>
+</ds:datastoreItem>
+</file>
+
+<file path=customXml/itemProps4.xml><?xml version="1.0" encoding="utf-8"?>
+<ds:datastoreItem xmlns:ds="http://schemas.openxmlformats.org/officeDocument/2006/customXml" ds:itemID="{76069521-D092-4BB0-9ED8-584D468A1322}">
+  <ds:schemaRefs>
+    <ds:schemaRef ds:uri="http://schemas.microsoft.com/office/2006/metadata/properties"/>
+    <ds:schemaRef ds:uri="http://schemas.microsoft.com/office/infopath/2007/PartnerControls"/>
+    <ds:schemaRef ds:uri="15335165-7242-4578-b7f0-21dda5d4421e"/>
+    <ds:schemaRef ds:uri="7562f8c3-e17b-4183-af27-c0ef091db4fe"/>
+  </ds:schemaRefs>
+</ds:datastoreItem>
 </file>
</xml_diff>

<commit_message>
add motion to shorten time
</commit_message>
<xml_diff>
--- a/docassemble/MOHUDEvictionProject/data/templates/motion_to_dismiss.docx
+++ b/docassemble/MOHUDEvictionProject/data/templates/motion_to_dismiss.docx
@@ -876,7 +876,16 @@
           <w:sz w:val="26"/>
           <w:szCs w:val="26"/>
         </w:rPr>
-        <w:t>of the premises and seeks damages based upon a written lease. T</w:t>
+        <w:t xml:space="preserve">of the premises and seeks damages </w:t>
+      </w:r>
+      <w:r>
+        <w:rPr>
+          <w:rFonts w:ascii="Garamond" w:hAnsi="Garamond"/>
+          <w:sz w:val="26"/>
+          <w:szCs w:val="26"/>
+        </w:rPr>
+        <w:lastRenderedPageBreak/>
+        <w:t>based upon a written lease. T</w:t>
       </w:r>
       <w:r>
         <w:rPr>
@@ -933,7 +942,6 @@
           <w:sz w:val="26"/>
           <w:szCs w:val="26"/>
         </w:rPr>
-        <w:lastRenderedPageBreak/>
         <w:t xml:space="preserve">The Plaintiff’s failure to provide, as an exhibit, </w:t>
       </w:r>
       <w:r>
@@ -1196,7 +1204,8 @@
       </w:pPr>
     </w:p>
     <w:sectPr>
-      <w:footerReference w:type="default" r:id="rId11"/>
+      <w:headerReference w:type="default" r:id="rId11"/>
+      <w:footerReference w:type="default" r:id="rId12"/>
       <w:pgSz w:w="11906" w:h="16838"/>
       <w:pgMar w:top="1440" w:right="1440" w:bottom="1440" w:left="1440" w:header="850" w:footer="994" w:gutter="0"/>
       <w:cols w:space="425"/>
@@ -1232,53 +1241,126 @@
       <w:pStyle w:val="Footer"/>
       <w:jc w:val="center"/>
       <w:rPr>
-        <w:rFonts w:ascii="Book Antiqua" w:hAnsi="Book Antiqua"/>
-        <w:sz w:val="24"/>
-        <w:szCs w:val="24"/>
+        <w:rFonts w:ascii="Garamond" w:hAnsi="Garamond"/>
+        <w:sz w:val="26"/>
+        <w:szCs w:val="26"/>
       </w:rPr>
     </w:pPr>
     <w:r>
       <w:rPr>
-        <w:rFonts w:ascii="Book Antiqua" w:hAnsi="Book Antiqua"/>
-        <w:sz w:val="24"/>
-        <w:szCs w:val="24"/>
+        <w:rFonts w:ascii="Garamond" w:hAnsi="Garamond"/>
+        <w:sz w:val="26"/>
+        <w:szCs w:val="26"/>
       </w:rPr>
       <w:fldChar w:fldCharType="begin"/>
     </w:r>
     <w:r>
       <w:rPr>
-        <w:rFonts w:ascii="Book Antiqua" w:hAnsi="Book Antiqua"/>
-        <w:sz w:val="24"/>
-        <w:szCs w:val="24"/>
-      </w:rPr>
-      <w:instrText xml:space="preserve"> PAGE   \* MERGEFORMAT </w:instrText>
+        <w:rFonts w:ascii="Garamond" w:hAnsi="Garamond"/>
+        <w:sz w:val="26"/>
+        <w:szCs w:val="26"/>
+      </w:rPr>
+      <w:instrText>PAGE</w:instrText>
     </w:r>
     <w:r>
       <w:rPr>
-        <w:rFonts w:ascii="Book Antiqua" w:hAnsi="Book Antiqua"/>
-        <w:sz w:val="24"/>
-        <w:szCs w:val="24"/>
+        <w:rFonts w:ascii="Garamond" w:hAnsi="Garamond"/>
+        <w:sz w:val="26"/>
+        <w:szCs w:val="26"/>
       </w:rPr>
       <w:fldChar w:fldCharType="separate"/>
     </w:r>
     <w:r>
       <w:rPr>
-        <w:rFonts w:ascii="Book Antiqua" w:hAnsi="Book Antiqua"/>
-        <w:noProof/>
-        <w:sz w:val="24"/>
-        <w:szCs w:val="24"/>
+        <w:rFonts w:ascii="Garamond" w:hAnsi="Garamond"/>
+        <w:sz w:val="26"/>
+        <w:szCs w:val="26"/>
+      </w:rPr>
+      <w:t>1</w:t>
+    </w:r>
+    <w:r>
+      <w:rPr>
+        <w:rFonts w:ascii="Garamond" w:hAnsi="Garamond"/>
+        <w:sz w:val="26"/>
+        <w:szCs w:val="26"/>
+      </w:rPr>
+      <w:fldChar w:fldCharType="end"/>
+    </w:r>
+    <w:r>
+      <w:rPr>
+        <w:rFonts w:ascii="Garamond" w:hAnsi="Garamond"/>
+        <w:sz w:val="26"/>
+        <w:szCs w:val="26"/>
+      </w:rPr>
+      <w:t xml:space="preserve"> of </w:t>
+    </w:r>
+    <w:r>
+      <w:rPr>
+        <w:rFonts w:ascii="Garamond" w:hAnsi="Garamond"/>
+        <w:sz w:val="26"/>
+        <w:szCs w:val="26"/>
+      </w:rPr>
+      <w:fldChar w:fldCharType="begin"/>
+    </w:r>
+    <w:r>
+      <w:rPr>
+        <w:rFonts w:ascii="Garamond" w:hAnsi="Garamond"/>
+        <w:sz w:val="26"/>
+        <w:szCs w:val="26"/>
+      </w:rPr>
+      <w:instrText>NUMPAGES</w:instrText>
+    </w:r>
+    <w:r>
+      <w:rPr>
+        <w:rFonts w:ascii="Garamond" w:hAnsi="Garamond"/>
+        <w:sz w:val="26"/>
+        <w:szCs w:val="26"/>
+      </w:rPr>
+      <w:fldChar w:fldCharType="separate"/>
+    </w:r>
+    <w:r>
+      <w:rPr>
+        <w:rFonts w:ascii="Garamond" w:hAnsi="Garamond"/>
+        <w:sz w:val="26"/>
+        <w:szCs w:val="26"/>
       </w:rPr>
       <w:t>3</w:t>
     </w:r>
     <w:r>
       <w:rPr>
-        <w:rFonts w:ascii="Book Antiqua" w:hAnsi="Book Antiqua"/>
-        <w:noProof/>
-        <w:sz w:val="24"/>
-        <w:szCs w:val="24"/>
+        <w:rFonts w:ascii="Garamond" w:hAnsi="Garamond"/>
+        <w:sz w:val="26"/>
+        <w:szCs w:val="26"/>
       </w:rPr>
       <w:fldChar w:fldCharType="end"/>
     </w:r>
+  </w:p>
+  <w:p>
+    <w:pPr>
+      <w:pStyle w:val="Footer"/>
+      <w:rPr>
+        <w:rFonts w:ascii="Garamond" w:hAnsi="Garamond"/>
+        <w:sz w:val="26"/>
+        <w:szCs w:val="26"/>
+      </w:rPr>
+    </w:pPr>
+    <w:hyperlink r:id="rId1" w:history="1">
+      <w:r>
+        <w:rPr>
+          <w:rStyle w:val="Hyperlink"/>
+          <w:rFonts w:ascii="Garamond" w:hAnsi="Garamond"/>
+          <w:color w:val="auto"/>
+          <w:sz w:val="26"/>
+          <w:szCs w:val="26"/>
+        </w:rPr>
+        <w:t>motenanthelp.org</w:t>
+      </w:r>
+    </w:hyperlink>
+  </w:p>
+  <w:p>
+    <w:pPr>
+      <w:pStyle w:val="Footer"/>
+    </w:pPr>
   </w:p>
 </w:ftr>
 </file>
@@ -1300,6 +1382,72 @@
     </w:p>
   </w:footnote>
 </w:footnotes>
+</file>
+
+<file path=word/header1.xml><?xml version="1.0" encoding="utf-8"?>
+<w:hdr xmlns:wpc="http://schemas.microsoft.com/office/word/2010/wordprocessingCanvas" xmlns:cx="http://schemas.microsoft.com/office/drawing/2014/chartex" xmlns:cx1="http://schemas.microsoft.com/office/drawing/2015/9/8/chartex" xmlns:cx2="http://schemas.microsoft.com/office/drawing/2015/10/21/chartex" xmlns:cx3="http://schemas.microsoft.com/office/drawing/2016/5/9/chartex" xmlns:cx4="http://schemas.microsoft.com/office/drawing/2016/5/10/chartex" xmlns:cx5="http://schemas.microsoft.com/office/drawing/2016/5/11/chartex" xmlns:cx6="http://schemas.microsoft.com/office/drawing/2016/5/12/chartex" xmlns:cx7="http://schemas.microsoft.com/office/drawing/2016/5/13/chartex" xmlns:cx8="http://schemas.microsoft.com/office/drawing/2016/5/14/chartex" xmlns:mc="http://schemas.openxmlformats.org/markup-compatibility/2006" xmlns:aink="http://schemas.microsoft.com/office/drawing/2016/ink" xmlns:am3d="http://schemas.microsoft.com/office/drawing/2017/model3d" xmlns:o="urn:schemas-microsoft-com:office:office" xmlns:oel="http://schemas.microsoft.com/office/2019/extlst" xmlns:r="http://schemas.openxmlformats.org/officeDocument/2006/relationships" xmlns:m="http://schemas.openxmlformats.org/officeDocument/2006/math" xmlns:v="urn:schemas-microsoft-com:vml" xmlns:wp14="http://schemas.microsoft.com/office/word/2010/wordprocessingDrawing" xmlns:wp="http://schemas.openxmlformats.org/drawingml/2006/wordprocessingDrawing" xmlns:w10="urn:schemas-microsoft-com:office:word" xmlns:w="http://schemas.openxmlformats.org/wordprocessingml/2006/main" xmlns:w14="http://schemas.microsoft.com/office/word/2010/wordml" xmlns:w15="http://schemas.microsoft.com/office/word/2012/wordml" xmlns:w16cex="http://schemas.microsoft.com/office/word/2018/wordml/cex" xmlns:w16cid="http://schemas.microsoft.com/office/word/2016/wordml/cid" xmlns:w16="http://schemas.microsoft.com/office/word/2018/wordml" xmlns:w16sdtdh="http://schemas.microsoft.com/office/word/2020/wordml/sdtdatahash" xmlns:w16se="http://schemas.microsoft.com/office/word/2015/wordml/symex" xmlns:wpg="http://schemas.microsoft.com/office/word/2010/wordprocessingGroup" xmlns:wpi="http://schemas.microsoft.com/office/word/2010/wordprocessingInk" xmlns:wne="http://schemas.microsoft.com/office/word/2006/wordml" xmlns:wps="http://schemas.microsoft.com/office/word/2010/wordprocessingShape" mc:Ignorable="w14 w15 w16se w16cid w16 w16cex w16sdtdh wp14">
+  <w:p>
+    <w:pPr>
+      <w:pStyle w:val="Header"/>
+      <w:pBdr>
+        <w:bottom w:val="none" w:sz="0" w:space="0" w:color="auto"/>
+      </w:pBdr>
+      <w:jc w:val="left"/>
+    </w:pPr>
+    <w:r>
+      <w:drawing>
+        <wp:inline distT="0" distB="0" distL="0" distR="0" wp14:anchorId="4F6C5813" wp14:editId="0A7BAB0B">
+          <wp:extent cx="1526224" cy="551136"/>
+          <wp:effectExtent l="0" t="0" r="0" b="0"/>
+          <wp:docPr id="1464157343" name="Picture 1" descr="A picture containing font, screenshot, black, graphics&#10;&#10;Description automatically generated"/>
+          <wp:cNvGraphicFramePr>
+            <a:graphicFrameLocks xmlns:a="http://schemas.openxmlformats.org/drawingml/2006/main" noChangeAspect="1"/>
+          </wp:cNvGraphicFramePr>
+          <a:graphic xmlns:a="http://schemas.openxmlformats.org/drawingml/2006/main">
+            <a:graphicData uri="http://schemas.openxmlformats.org/drawingml/2006/picture">
+              <pic:pic xmlns:pic="http://schemas.openxmlformats.org/drawingml/2006/picture">
+                <pic:nvPicPr>
+                  <pic:cNvPr id="1464157343" name="Picture 1" descr="A picture containing font, screenshot, black, graphics&#10;&#10;Description automatically generated"/>
+                  <pic:cNvPicPr/>
+                </pic:nvPicPr>
+                <pic:blipFill>
+                  <a:blip r:embed="rId1">
+                    <a:extLst>
+                      <a:ext uri="{28A0092B-C50C-407E-A947-70E740481C1C}">
+                        <a14:useLocalDpi xmlns:a14="http://schemas.microsoft.com/office/drawing/2010/main" val="0"/>
+                      </a:ext>
+                    </a:extLst>
+                  </a:blip>
+                  <a:stretch>
+                    <a:fillRect/>
+                  </a:stretch>
+                </pic:blipFill>
+                <pic:spPr>
+                  <a:xfrm>
+                    <a:off x="0" y="0"/>
+                    <a:ext cx="1620157" cy="585056"/>
+                  </a:xfrm>
+                  <a:prstGeom prst="rect">
+                    <a:avLst/>
+                  </a:prstGeom>
+                </pic:spPr>
+              </pic:pic>
+            </a:graphicData>
+          </a:graphic>
+        </wp:inline>
+      </w:drawing>
+    </w:r>
+  </w:p>
+  <w:p>
+    <w:pPr>
+      <w:pStyle w:val="Header"/>
+      <w:pBdr>
+        <w:bottom w:val="none" w:sz="0" w:space="0" w:color="auto"/>
+      </w:pBdr>
+      <w:jc w:val="left"/>
+    </w:pPr>
+  </w:p>
+</w:hdr>
 </file>
 
 <file path=word/numbering.xml><?xml version="1.0" encoding="utf-8"?>
@@ -4107,7 +4255,6 @@
   <w:style w:type="character" w:default="1" w:styleId="DefaultParagraphFont">
     <w:name w:val="Default Paragraph Font"/>
     <w:uiPriority w:val="1"/>
-    <w:semiHidden/>
     <w:unhideWhenUsed/>
   </w:style>
   <w:style w:type="table" w:default="1" w:styleId="TableNormal">
@@ -4222,7 +4369,6 @@
     <w:basedOn w:val="Normal"/>
     <w:link w:val="HeaderChar"/>
     <w:uiPriority w:val="99"/>
-    <w:semiHidden/>
     <w:pPr>
       <w:pBdr>
         <w:bottom w:val="single" w:sz="6" w:space="1" w:color="auto"/>
@@ -4244,7 +4390,6 @@
     <w:basedOn w:val="DefaultParagraphFont"/>
     <w:link w:val="Header"/>
     <w:uiPriority w:val="99"/>
-    <w:semiHidden/>
     <w:rPr>
       <w:rFonts w:eastAsia="SimSun" w:cs="DejaVu Sans"/>
       <w:kern w:val="1"/>
@@ -4845,6 +4990,30 @@
         <w:insideV w:val="single" w:sz="4" w:space="0" w:color="auto"/>
       </w:tblBorders>
     </w:tblPr>
+  </w:style>
+  <w:style w:type="character" w:styleId="UnresolvedMention">
+    <w:name w:val="Unresolved Mention"/>
+    <w:basedOn w:val="DefaultParagraphFont"/>
+    <w:uiPriority w:val="99"/>
+    <w:semiHidden/>
+    <w:unhideWhenUsed/>
+    <w:rsid w:val="00554E00"/>
+    <w:rPr>
+      <w:color w:val="605E5C"/>
+      <w:shd w:val="clear" w:color="auto" w:fill="E1DFDD"/>
+    </w:rPr>
+  </w:style>
+  <w:style w:type="character" w:styleId="FollowedHyperlink">
+    <w:name w:val="FollowedHyperlink"/>
+    <w:basedOn w:val="DefaultParagraphFont"/>
+    <w:uiPriority w:val="99"/>
+    <w:semiHidden/>
+    <w:unhideWhenUsed/>
+    <w:rsid w:val="002E0E1D"/>
+    <w:rPr>
+      <w:color w:val="800080" w:themeColor="followedHyperlink"/>
+      <w:u w:val="single"/>
+    </w:rPr>
   </w:style>
 </w:styles>
 </file>
@@ -5170,6 +5339,19 @@
 </file>
 
 <file path=customXml/item1.xml><?xml version="1.0" encoding="utf-8"?>
+<?mso-contentType ?>
+<FormTemplates xmlns="http://schemas.microsoft.com/sharepoint/v3/contenttype/forms">
+  <Display>DocumentLibraryForm</Display>
+  <Edit>DocumentLibraryForm</Edit>
+  <New>DocumentLibraryForm</New>
+</FormTemplates>
+</file>
+
+<file path=customXml/item2.xml><?xml version="1.0" encoding="utf-8"?>
+<b:Sources xmlns:b="http://schemas.openxmlformats.org/officeDocument/2006/bibliography" xmlns="http://schemas.openxmlformats.org/officeDocument/2006/bibliography" SelectedStyle="\APASixthEditionOfficeOnline.xsl" StyleName="APA" Version="6"/>
+</file>
+
+<file path=customXml/item3.xml><?xml version="1.0" encoding="utf-8"?>
 <ct:contentTypeSchema xmlns:ct="http://schemas.microsoft.com/office/2006/metadata/contentType" xmlns:ma="http://schemas.microsoft.com/office/2006/metadata/properties/metaAttributes" ct:_="" ma:_="" ma:contentTypeName="Document" ma:contentTypeID="0x0101009044A84E23759B4B87F3709C73402C4A" ma:contentTypeVersion="15" ma:contentTypeDescription="Create a new document." ma:contentTypeScope="" ma:versionID="9233f4bb4215c73a510003a9f072f138">
   <xsd:schema xmlns:xsd="http://www.w3.org/2001/XMLSchema" xmlns:xs="http://www.w3.org/2001/XMLSchema" xmlns:p="http://schemas.microsoft.com/office/2006/metadata/properties" xmlns:ns2="7562f8c3-e17b-4183-af27-c0ef091db4fe" xmlns:ns3="15335165-7242-4578-b7f0-21dda5d4421e" targetNamespace="http://schemas.microsoft.com/office/2006/metadata/properties" ma:root="true" ma:fieldsID="2cbbccbe6583eca55ddc0605d4581f42" ns2:_="" ns3:_="">
     <xsd:import namespace="7562f8c3-e17b-4183-af27-c0ef091db4fe"/>
@@ -5406,19 +5588,6 @@
 </ct:contentTypeSchema>
 </file>
 
-<file path=customXml/item2.xml><?xml version="1.0" encoding="utf-8"?>
-<b:Sources xmlns:b="http://schemas.openxmlformats.org/officeDocument/2006/bibliography" xmlns="http://schemas.openxmlformats.org/officeDocument/2006/bibliography" SelectedStyle="\APASixthEditionOfficeOnline.xsl" StyleName="APA" Version="6"/>
-</file>
-
-<file path=customXml/item3.xml><?xml version="1.0" encoding="utf-8"?>
-<?mso-contentType ?>
-<FormTemplates xmlns="http://schemas.microsoft.com/sharepoint/v3/contenttype/forms">
-  <Display>DocumentLibraryForm</Display>
-  <Edit>DocumentLibraryForm</Edit>
-  <New>DocumentLibraryForm</New>
-</FormTemplates>
-</file>
-
 <file path=customXml/item4.xml><?xml version="1.0" encoding="utf-8"?>
 <p:properties xmlns:p="http://schemas.microsoft.com/office/2006/metadata/properties" xmlns:xsi="http://www.w3.org/2001/XMLSchema-instance" xmlns:pc="http://schemas.microsoft.com/office/infopath/2007/PartnerControls">
   <documentManagement>
@@ -5431,6 +5600,22 @@
 </file>
 
 <file path=customXml/itemProps1.xml><?xml version="1.0" encoding="utf-8"?>
+<ds:datastoreItem xmlns:ds="http://schemas.openxmlformats.org/officeDocument/2006/customXml" ds:itemID="{497D851F-2163-4D11-96F0-A2AB86C26089}">
+  <ds:schemaRefs>
+    <ds:schemaRef ds:uri="http://schemas.microsoft.com/sharepoint/v3/contenttype/forms"/>
+  </ds:schemaRefs>
+</ds:datastoreItem>
+</file>
+
+<file path=customXml/itemProps2.xml><?xml version="1.0" encoding="utf-8"?>
+<ds:datastoreItem xmlns:ds="http://schemas.openxmlformats.org/officeDocument/2006/customXml" ds:itemID="{C62E44CE-7C25-4773-AC60-66094E8E8AAA}">
+  <ds:schemaRefs>
+    <ds:schemaRef ds:uri="http://schemas.openxmlformats.org/officeDocument/2006/bibliography"/>
+  </ds:schemaRefs>
+</ds:datastoreItem>
+</file>
+
+<file path=customXml/itemProps3.xml><?xml version="1.0" encoding="utf-8"?>
 <ds:datastoreItem xmlns:ds="http://schemas.openxmlformats.org/officeDocument/2006/customXml" ds:itemID="{CBD9D8D2-5753-4613-A165-B876356053D9}">
   <ds:schemaRefs>
     <ds:schemaRef ds:uri="http://schemas.microsoft.com/office/2006/metadata/contentType"/>
@@ -5449,22 +5634,6 @@
 </ds:datastoreItem>
 </file>
 
-<file path=customXml/itemProps2.xml><?xml version="1.0" encoding="utf-8"?>
-<ds:datastoreItem xmlns:ds="http://schemas.openxmlformats.org/officeDocument/2006/customXml" ds:itemID="{C62E44CE-7C25-4773-AC60-66094E8E8AAA}">
-  <ds:schemaRefs>
-    <ds:schemaRef ds:uri="http://schemas.openxmlformats.org/officeDocument/2006/bibliography"/>
-  </ds:schemaRefs>
-</ds:datastoreItem>
-</file>
-
-<file path=customXml/itemProps3.xml><?xml version="1.0" encoding="utf-8"?>
-<ds:datastoreItem xmlns:ds="http://schemas.openxmlformats.org/officeDocument/2006/customXml" ds:itemID="{497D851F-2163-4D11-96F0-A2AB86C26089}">
-  <ds:schemaRefs>
-    <ds:schemaRef ds:uri="http://schemas.microsoft.com/sharepoint/v3/contenttype/forms"/>
-  </ds:schemaRefs>
-</ds:datastoreItem>
-</file>
-
 <file path=customXml/itemProps4.xml><?xml version="1.0" encoding="utf-8"?>
 <ds:datastoreItem xmlns:ds="http://schemas.openxmlformats.org/officeDocument/2006/customXml" ds:itemID="{76069521-D092-4BB0-9ED8-584D468A1322}">
   <ds:schemaRefs>

</xml_diff>

<commit_message>
add motion to set aside
</commit_message>
<xml_diff>
--- a/docassemble/MOHUDEvictionProject/data/templates/motion_to_dismiss.docx
+++ b/docassemble/MOHUDEvictionProject/data/templates/motion_to_dismiss.docx
@@ -1356,11 +1356,6 @@
         <w:t>motenanthelp.org</w:t>
       </w:r>
     </w:hyperlink>
-  </w:p>
-  <w:p>
-    <w:pPr>
-      <w:pStyle w:val="Footer"/>
-    </w:pPr>
   </w:p>
 </w:ftr>
 </file>

</xml_diff>